<commit_message>
updated resources w lesson# references in doc (U5)
</commit_message>
<xml_diff>
--- a/units/5/lessons/10/resources/petascale-lesson-5.10-assessment.docx
+++ b/units/5/lessons/10/resources/petascale-lesson-5.10-assessment.docx
@@ -9,6 +9,7 @@
           <w:rFonts w:ascii="Times New Roman" w:cs="Times New Roman" w:eastAsia="Times New Roman" w:hAnsi="Times New Roman"/>
           <w:sz w:val="24"/>
           <w:szCs w:val="24"/>
+          <w:u w:val="single"/>
         </w:rPr>
       </w:pPr>
       <w:r>
@@ -16,9 +17,10 @@
           <w:rFonts w:ascii="Times New Roman" w:cs="Times New Roman" w:eastAsia="Times New Roman" w:hAnsi="Times New Roman"/>
           <w:sz w:val="24"/>
           <w:szCs w:val="24"/>
+          <w:u w:val="single"/>
           <w:rtl w:val="0"/>
         </w:rPr>
-        <w:t xml:space="preserve">Lesson 5.9 Suggested assessment problems:</w:t>
+        <w:t xml:space="preserve">N-Body Mechanics in MPI - Suggested assessment problems:</w:t>
       </w:r>
     </w:p>
     <w:p>

</xml_diff>